<commit_message>
Second commit with new files
</commit_message>
<xml_diff>
--- a/Resume Template.docx
+++ b/Resume Template.docx
@@ -52,90 +52,13 @@
             <w:r>
               <w:rPr>
                 <w:rFonts w:ascii="Poppins" w:hAnsi="Poppins" w:cs="Poppins"/>
-                <w:noProof/>
-                <w:color w:val="767171" w:themeColor="background2" w:themeShade="80"/>
-                <w:sz w:val="20"/>
-                <w:szCs w:val="20"/>
-              </w:rPr>
-              <w:drawing>
-                <wp:anchor distT="0" distB="0" distL="114300" distR="114300" simplePos="0" relativeHeight="251695104" behindDoc="0" locked="0" layoutInCell="1" allowOverlap="1" wp14:anchorId="0C2C7F90" wp14:editId="321A69D8">
-                  <wp:simplePos x="0" y="0"/>
-                  <wp:positionH relativeFrom="column">
-                    <wp:posOffset>5874385</wp:posOffset>
-                  </wp:positionH>
-                  <wp:positionV relativeFrom="paragraph">
-                    <wp:posOffset>1905</wp:posOffset>
-                  </wp:positionV>
-                  <wp:extent cx="1057275" cy="981075"/>
-                  <wp:effectExtent l="114300" t="57150" r="66675" b="771525"/>
-                  <wp:wrapNone/>
-                  <wp:docPr id="1386252537" name="Picture 1" descr="[Profile]"/>
-                  <wp:cNvGraphicFramePr>
-                    <a:graphicFrameLocks xmlns:a="http://schemas.openxmlformats.org/drawingml/2006/main" noChangeAspect="1"/>
-                  </wp:cNvGraphicFramePr>
-                  <a:graphic xmlns:a="http://schemas.openxmlformats.org/drawingml/2006/main">
-                    <a:graphicData uri="http://schemas.openxmlformats.org/drawingml/2006/picture">
-                      <pic:pic xmlns:pic="http://schemas.openxmlformats.org/drawingml/2006/picture">
-                        <pic:nvPicPr>
-                          <pic:cNvPr id="1386252537" name="Picture 1" descr="[Profile]"/>
-                          <pic:cNvPicPr/>
-                        </pic:nvPicPr>
-                        <pic:blipFill>
-                          <a:blip r:embed="rId7">
-                            <a:extLst>
-                              <a:ext uri="{28A0092B-C50C-407E-A947-70E740481C1C}">
-                                <a14:useLocalDpi xmlns:a14="http://schemas.microsoft.com/office/drawing/2010/main" val="0"/>
-                              </a:ext>
-                            </a:extLst>
-                          </a:blip>
-                          <a:stretch>
-                            <a:fillRect/>
-                          </a:stretch>
-                        </pic:blipFill>
-                        <pic:spPr>
-                          <a:xfrm>
-                            <a:off x="0" y="0"/>
-                            <a:ext cx="1061005" cy="984536"/>
-                          </a:xfrm>
-                          <a:prstGeom prst="ellipse">
-                            <a:avLst/>
-                          </a:prstGeom>
-                          <a:ln w="6350" cap="rnd">
-                            <a:solidFill>
-                              <a:srgbClr val="333333"/>
-                            </a:solidFill>
-                          </a:ln>
-                          <a:effectLst>
-                            <a:outerShdw blurRad="381000" dist="292100" dir="5400000" sx="-80000" sy="-18000" rotWithShape="0">
-                              <a:srgbClr val="000000">
-                                <a:alpha val="22000"/>
-                              </a:srgbClr>
-                            </a:outerShdw>
-                          </a:effectLst>
-                          <a:scene3d>
-                            <a:camera prst="orthographicFront"/>
-                            <a:lightRig rig="contrasting" dir="t">
-                              <a:rot lat="0" lon="0" rev="3000000"/>
-                            </a:lightRig>
-                          </a:scene3d>
-                          <a:sp3d contourW="7620">
-                            <a:bevelT w="95250" h="31750"/>
-                            <a:contourClr>
-                              <a:srgbClr val="333333"/>
-                            </a:contourClr>
-                          </a:sp3d>
-                        </pic:spPr>
-                      </pic:pic>
-                    </a:graphicData>
-                  </a:graphic>
-                  <wp14:sizeRelH relativeFrom="page">
-                    <wp14:pctWidth>0</wp14:pctWidth>
-                  </wp14:sizeRelH>
-                  <wp14:sizeRelV relativeFrom="page">
-                    <wp14:pctHeight>0</wp14:pctHeight>
-                  </wp14:sizeRelV>
-                </wp:anchor>
-              </w:drawing>
+                <w:b/>
+                <w:bCs/>
+                <w:color w:val="000000" w:themeColor="text1"/>
+                <w:sz w:val="56"/>
+                <w:szCs w:val="56"/>
+              </w:rPr>
+              <w:t>[Name]</w:t>
             </w:r>
             <w:r>
               <w:rPr>
@@ -146,8 +69,21 @@
                 <w:sz w:val="56"/>
                 <w:szCs w:val="56"/>
               </w:rPr>
-              <w:t>[Name]</w:t>
-            </w:r>
+              <w:t xml:space="preserve"> </w:t>
+            </w:r>
+          </w:p>
+          <w:p>
+            <w:pPr>
+              <w:jc w:val="both"/>
+              <w:rPr>
+                <w:rFonts w:ascii="Poppins" w:hAnsi="Poppins" w:cs="Poppins"/>
+                <w:b/>
+                <w:bCs/>
+                <w:color w:val="000000" w:themeColor="text1"/>
+                <w:sz w:val="56"/>
+                <w:szCs w:val="56"/>
+              </w:rPr>
+            </w:pPr>
             <w:r>
               <w:rPr>
                 <w:rFonts w:ascii="Poppins" w:hAnsi="Poppins" w:cs="Poppins"/>
@@ -229,6 +165,76 @@
                       <pic:pic xmlns:pic="http://schemas.openxmlformats.org/drawingml/2006/picture">
                         <pic:nvPicPr>
                           <pic:cNvPr id="12" name="Picture 12"/>
+                          <pic:cNvPicPr>
+                            <a:picLocks noChangeAspect="1" noChangeArrowheads="1"/>
+                          </pic:cNvPicPr>
+                        </pic:nvPicPr>
+                        <pic:blipFill>
+                          <a:blip r:embed="rId7" cstate="print">
+                            <a:extLst>
+                              <a:ext uri="{28A0092B-C50C-407E-A947-70E740481C1C}">
+                                <a14:useLocalDpi xmlns:a14="http://schemas.microsoft.com/office/drawing/2010/main" val="0"/>
+                              </a:ext>
+                            </a:extLst>
+                          </a:blip>
+                          <a:stretch>
+                            <a:fillRect/>
+                          </a:stretch>
+                        </pic:blipFill>
+                        <pic:spPr bwMode="auto">
+                          <a:xfrm>
+                            <a:off x="0" y="0"/>
+                            <a:ext cx="223520" cy="223520"/>
+                          </a:xfrm>
+                          <a:prstGeom prst="rect">
+                            <a:avLst/>
+                          </a:prstGeom>
+                          <a:noFill/>
+                          <a:ln>
+                            <a:noFill/>
+                          </a:ln>
+                        </pic:spPr>
+                      </pic:pic>
+                    </a:graphicData>
+                  </a:graphic>
+                  <wp14:sizeRelH relativeFrom="page">
+                    <wp14:pctWidth>0</wp14:pctWidth>
+                  </wp14:sizeRelH>
+                  <wp14:sizeRelV relativeFrom="page">
+                    <wp14:pctHeight>0</wp14:pctHeight>
+                  </wp14:sizeRelV>
+                </wp:anchor>
+              </w:drawing>
+            </w:r>
+            <w:r>
+              <w:rPr>
+                <w:rFonts w:ascii="Open Sans" w:hAnsi="Open Sans" w:cs="Open Sans"/>
+                <w:noProof/>
+                <w:color w:val="FFFFFF" w:themeColor="background1"/>
+                <w:sz w:val="20"/>
+                <w:szCs w:val="20"/>
+              </w:rPr>
+              <w:drawing>
+                <wp:anchor distT="0" distB="0" distL="114300" distR="114300" simplePos="0" relativeHeight="251674624" behindDoc="0" locked="0" layoutInCell="1" allowOverlap="1" wp14:anchorId="1A3DB142" wp14:editId="3455FF7E">
+                  <wp:simplePos x="0" y="0"/>
+                  <wp:positionH relativeFrom="column">
+                    <wp:posOffset>4040505</wp:posOffset>
+                  </wp:positionH>
+                  <wp:positionV relativeFrom="paragraph">
+                    <wp:posOffset>-27940</wp:posOffset>
+                  </wp:positionV>
+                  <wp:extent cx="223520" cy="223520"/>
+                  <wp:effectExtent l="0" t="0" r="5080" b="5080"/>
+                  <wp:wrapNone/>
+                  <wp:docPr id="11" name="Picture 11"/>
+                  <wp:cNvGraphicFramePr>
+                    <a:graphicFrameLocks xmlns:a="http://schemas.openxmlformats.org/drawingml/2006/main" noChangeAspect="1"/>
+                  </wp:cNvGraphicFramePr>
+                  <a:graphic xmlns:a="http://schemas.openxmlformats.org/drawingml/2006/main">
+                    <a:graphicData uri="http://schemas.openxmlformats.org/drawingml/2006/picture">
+                      <pic:pic xmlns:pic="http://schemas.openxmlformats.org/drawingml/2006/picture">
+                        <pic:nvPicPr>
+                          <pic:cNvPr id="11" name="Picture 11"/>
                           <pic:cNvPicPr>
                             <a:picLocks noChangeAspect="1" noChangeArrowheads="1"/>
                           </pic:cNvPicPr>
@@ -279,18 +285,18 @@
                 <w:szCs w:val="20"/>
               </w:rPr>
               <w:drawing>
-                <wp:anchor distT="0" distB="0" distL="114300" distR="114300" simplePos="0" relativeHeight="251674624" behindDoc="0" locked="0" layoutInCell="1" allowOverlap="1" wp14:anchorId="1A3DB142" wp14:editId="3455FF7E">
+                <wp:anchor distT="0" distB="0" distL="114300" distR="114300" simplePos="0" relativeHeight="251662336" behindDoc="0" locked="0" layoutInCell="1" allowOverlap="1" wp14:anchorId="295F2095" wp14:editId="60A146AD">
                   <wp:simplePos x="0" y="0"/>
                   <wp:positionH relativeFrom="column">
-                    <wp:posOffset>4040505</wp:posOffset>
+                    <wp:posOffset>19685</wp:posOffset>
                   </wp:positionH>
                   <wp:positionV relativeFrom="paragraph">
-                    <wp:posOffset>-27940</wp:posOffset>
+                    <wp:posOffset>-10160</wp:posOffset>
                   </wp:positionV>
                   <wp:extent cx="223520" cy="223520"/>
                   <wp:effectExtent l="0" t="0" r="5080" b="5080"/>
                   <wp:wrapNone/>
-                  <wp:docPr id="11" name="Picture 11"/>
+                  <wp:docPr id="3" name="Picture 3"/>
                   <wp:cNvGraphicFramePr>
                     <a:graphicFrameLocks xmlns:a="http://schemas.openxmlformats.org/drawingml/2006/main" noChangeAspect="1"/>
                   </wp:cNvGraphicFramePr>
@@ -298,7 +304,7 @@
                     <a:graphicData uri="http://schemas.openxmlformats.org/drawingml/2006/picture">
                       <pic:pic xmlns:pic="http://schemas.openxmlformats.org/drawingml/2006/picture">
                         <pic:nvPicPr>
-                          <pic:cNvPr id="11" name="Picture 11"/>
+                          <pic:cNvPr id="3" name="Picture 3"/>
                           <pic:cNvPicPr>
                             <a:picLocks noChangeAspect="1" noChangeArrowheads="1"/>
                           </pic:cNvPicPr>
@@ -343,72 +349,11 @@
             <w:r>
               <w:rPr>
                 <w:rFonts w:ascii="Open Sans" w:hAnsi="Open Sans" w:cs="Open Sans"/>
-                <w:noProof/>
                 <w:color w:val="FFFFFF" w:themeColor="background1"/>
                 <w:sz w:val="20"/>
                 <w:szCs w:val="20"/>
               </w:rPr>
-              <w:drawing>
-                <wp:anchor distT="0" distB="0" distL="114300" distR="114300" simplePos="0" relativeHeight="251662336" behindDoc="0" locked="0" layoutInCell="1" allowOverlap="1" wp14:anchorId="295F2095" wp14:editId="60A146AD">
-                  <wp:simplePos x="0" y="0"/>
-                  <wp:positionH relativeFrom="column">
-                    <wp:posOffset>19685</wp:posOffset>
-                  </wp:positionH>
-                  <wp:positionV relativeFrom="paragraph">
-                    <wp:posOffset>-10160</wp:posOffset>
-                  </wp:positionV>
-                  <wp:extent cx="223520" cy="223520"/>
-                  <wp:effectExtent l="0" t="0" r="5080" b="5080"/>
-                  <wp:wrapNone/>
-                  <wp:docPr id="3" name="Picture 3"/>
-                  <wp:cNvGraphicFramePr>
-                    <a:graphicFrameLocks xmlns:a="http://schemas.openxmlformats.org/drawingml/2006/main" noChangeAspect="1"/>
-                  </wp:cNvGraphicFramePr>
-                  <a:graphic xmlns:a="http://schemas.openxmlformats.org/drawingml/2006/main">
-                    <a:graphicData uri="http://schemas.openxmlformats.org/drawingml/2006/picture">
-                      <pic:pic xmlns:pic="http://schemas.openxmlformats.org/drawingml/2006/picture">
-                        <pic:nvPicPr>
-                          <pic:cNvPr id="3" name="Picture 3"/>
-                          <pic:cNvPicPr>
-                            <a:picLocks noChangeAspect="1" noChangeArrowheads="1"/>
-                          </pic:cNvPicPr>
-                        </pic:nvPicPr>
-                        <pic:blipFill>
-                          <a:blip r:embed="rId10" cstate="print">
-                            <a:extLst>
-                              <a:ext uri="{28A0092B-C50C-407E-A947-70E740481C1C}">
-                                <a14:useLocalDpi xmlns:a14="http://schemas.microsoft.com/office/drawing/2010/main" val="0"/>
-                              </a:ext>
-                            </a:extLst>
-                          </a:blip>
-                          <a:stretch>
-                            <a:fillRect/>
-                          </a:stretch>
-                        </pic:blipFill>
-                        <pic:spPr bwMode="auto">
-                          <a:xfrm>
-                            <a:off x="0" y="0"/>
-                            <a:ext cx="223520" cy="223520"/>
-                          </a:xfrm>
-                          <a:prstGeom prst="rect">
-                            <a:avLst/>
-                          </a:prstGeom>
-                          <a:noFill/>
-                          <a:ln>
-                            <a:noFill/>
-                          </a:ln>
-                        </pic:spPr>
-                      </pic:pic>
-                    </a:graphicData>
-                  </a:graphic>
-                  <wp14:sizeRelH relativeFrom="page">
-                    <wp14:pctWidth>0</wp14:pctWidth>
-                  </wp14:sizeRelH>
-                  <wp14:sizeRelV relativeFrom="page">
-                    <wp14:pctHeight>0</wp14:pctHeight>
-                  </wp14:sizeRelV>
-                </wp:anchor>
-              </w:drawing>
+              <w:t>[Mob]</w:t>
             </w:r>
             <w:r>
               <w:rPr>
@@ -417,9 +362,8 @@
                 <w:sz w:val="20"/>
                 <w:szCs w:val="20"/>
               </w:rPr>
-              <w:t>[</w:t>
-            </w:r>
-            <w:proofErr w:type="gramStart"/>
+              <w:t xml:space="preserve"> </w:t>
+            </w:r>
             <w:r>
               <w:rPr>
                 <w:rFonts w:ascii="Open Sans" w:hAnsi="Open Sans" w:cs="Open Sans"/>
@@ -427,27 +371,8 @@
                 <w:sz w:val="20"/>
                 <w:szCs w:val="20"/>
               </w:rPr>
-              <w:t>Mob]</w:t>
-            </w:r>
-            <w:r>
-              <w:rPr>
-                <w:rFonts w:ascii="Open Sans" w:hAnsi="Open Sans" w:cs="Open Sans"/>
-                <w:color w:val="FFFFFF" w:themeColor="background1"/>
-                <w:sz w:val="20"/>
-                <w:szCs w:val="20"/>
-              </w:rPr>
-              <w:t xml:space="preserve"> </w:t>
-            </w:r>
-            <w:r>
-              <w:rPr>
-                <w:rFonts w:ascii="Open Sans" w:hAnsi="Open Sans" w:cs="Open Sans"/>
-                <w:color w:val="FFFFFF" w:themeColor="background1"/>
-                <w:sz w:val="20"/>
-                <w:szCs w:val="20"/>
-              </w:rPr>
               <w:t xml:space="preserve">  </w:t>
             </w:r>
-            <w:proofErr w:type="gramEnd"/>
             <w:r>
               <w:rPr>
                 <w:rFonts w:ascii="Open Sans" w:hAnsi="Open Sans" w:cs="Open Sans"/>
@@ -3614,19 +3539,7 @@
                 <w:sz w:val="20"/>
                 <w:szCs w:val="20"/>
               </w:rPr>
-              <w:t>], [</w:t>
-            </w:r>
-            <w:proofErr w:type="gramStart"/>
-            <w:r>
-              <w:rPr>
-                <w:rFonts w:ascii="Open Sans" w:hAnsi="Open Sans" w:cs="Open Sans"/>
-                <w:i/>
-                <w:iCs/>
-                <w:color w:val="000000" w:themeColor="text1"/>
-                <w:sz w:val="20"/>
-                <w:szCs w:val="20"/>
-              </w:rPr>
-              <w:t>Year]</w:t>
+              <w:t>], [Year]</w:t>
             </w:r>
             <w:r>
               <w:rPr>
@@ -3644,17 +3557,7 @@
                 <w:sz w:val="20"/>
                 <w:szCs w:val="20"/>
               </w:rPr>
-              <w:t xml:space="preserve">  </w:t>
-            </w:r>
-            <w:proofErr w:type="gramEnd"/>
-            <w:r>
-              <w:rPr>
-                <w:rFonts w:ascii="Open Sans" w:hAnsi="Open Sans" w:cs="Open Sans"/>
-                <w:color w:val="000000" w:themeColor="text1"/>
-                <w:sz w:val="20"/>
-                <w:szCs w:val="20"/>
-              </w:rPr>
-              <w:t xml:space="preserve">                                                                                                                            </w:t>
+              <w:t xml:space="preserve">                                                                                                                              </w:t>
             </w:r>
             <w:r>
               <w:rPr>
@@ -3797,36 +3700,16 @@
                 <w:sz w:val="20"/>
                 <w:szCs w:val="20"/>
               </w:rPr>
-              <w:t xml:space="preserve">                     </w:t>
-            </w:r>
-            <w:proofErr w:type="gramStart"/>
-            <w:r>
-              <w:rPr>
-                <w:rFonts w:ascii="Open Sans" w:hAnsi="Open Sans" w:cs="Open Sans"/>
-                <w:color w:val="000000" w:themeColor="text1"/>
-                <w:sz w:val="20"/>
-                <w:szCs w:val="20"/>
-              </w:rPr>
-              <w:t xml:space="preserve">   </w:t>
-            </w:r>
-            <w:r>
-              <w:rPr>
-                <w:rFonts w:ascii="Open Sans" w:hAnsi="Open Sans" w:cs="Open Sans"/>
-                <w:color w:val="000000" w:themeColor="text1"/>
-                <w:sz w:val="20"/>
-                <w:szCs w:val="20"/>
-              </w:rPr>
-              <w:t>[</w:t>
-            </w:r>
-            <w:proofErr w:type="gramEnd"/>
-            <w:r>
-              <w:rPr>
-                <w:rFonts w:ascii="Open Sans" w:hAnsi="Open Sans" w:cs="Open Sans"/>
-                <w:color w:val="000000" w:themeColor="text1"/>
-                <w:sz w:val="20"/>
-                <w:szCs w:val="20"/>
-              </w:rPr>
-              <w:t>Per]</w:t>
+              <w:t xml:space="preserve">                        </w:t>
+            </w:r>
+            <w:r>
+              <w:rPr>
+                <w:rFonts w:ascii="Open Sans" w:hAnsi="Open Sans" w:cs="Open Sans"/>
+                <w:color w:val="000000" w:themeColor="text1"/>
+                <w:sz w:val="20"/>
+                <w:szCs w:val="20"/>
+              </w:rPr>
+              <w:t>[Per]</w:t>
             </w:r>
             <w:r>
               <w:rPr>
@@ -4129,12 +4012,12 @@
       </w:pPr>
     </w:p>
     <w:sectPr>
-      <w:headerReference w:type="even" r:id="rId11"/>
-      <w:headerReference w:type="default" r:id="rId12"/>
-      <w:footerReference w:type="even" r:id="rId13"/>
-      <w:footerReference w:type="default" r:id="rId14"/>
-      <w:headerReference w:type="first" r:id="rId15"/>
-      <w:footerReference w:type="first" r:id="rId16"/>
+      <w:headerReference w:type="even" r:id="rId10"/>
+      <w:headerReference w:type="default" r:id="rId11"/>
+      <w:footerReference w:type="even" r:id="rId12"/>
+      <w:footerReference w:type="default" r:id="rId13"/>
+      <w:headerReference w:type="first" r:id="rId14"/>
+      <w:footerReference w:type="first" r:id="rId15"/>
       <w:pgSz w:w="12240" w:h="15840" w:code="1"/>
       <w:pgMar w:top="357" w:right="527" w:bottom="0" w:left="533" w:header="0" w:footer="0" w:gutter="0"/>
       <w:cols w:space="708"/>

</xml_diff>